<commit_message>
Add Session - Cookie Slide
</commit_message>
<xml_diff>
--- a/exercises/Exercise 6 - Group Ex1.docx
+++ b/exercises/Exercise 6 - Group Ex1.docx
@@ -131,12 +131,10 @@
     </w:p>
     <w:p>
       <w:r>
-        <w:t>Vì hiện tại mình chưa học tới phần lưu thông tin nên tạm thời ở form login này các bạn hiển thị thông tin User ID (Tên đăng nhập) và Password ra form này luôn nhé.</w:t>
-      </w:r>
-    </w:p>
-    <w:p>
-      <w:r>
-        <w:t>Sau khi học xong phần File chúng ta sẽ tiếp tục phát triển bài tập này.</w:t>
+        <w:t>Lưu thông tin đăng ký xuống file.</w:t>
+      </w:r>
+      <w:r>
+        <w:t xml:space="preserve"> Sau khi nhấn nút Submit thì hiển thị lại toàn bộ thông tin người dùng đã đăng ký.</w:t>
       </w:r>
     </w:p>
     <w:p/>
@@ -309,6 +307,7 @@
   <w:style w:type="paragraph" w:default="1" w:styleId="Normal">
     <w:name w:val="Normal"/>
     <w:qFormat/>
+    <w:rsid w:val="000E4865"/>
   </w:style>
   <w:style w:type="character" w:default="1" w:styleId="DefaultParagraphFont">
     <w:name w:val="Default Paragraph Font"/>

</xml_diff>